<commit_message>
merge i think and document updated
</commit_message>
<xml_diff>
--- a/Knapsack_Research.docx
+++ b/Knapsack_Research.docx
@@ -1,6 +1,6 @@
 
 <file path=word/document.xml><?xml version="1.0" encoding="utf-8"?>
-<w:document xmlns:wpc="http://schemas.microsoft.com/office/word/2010/wordprocessingCanvas" xmlns:mo="http://schemas.microsoft.com/office/mac/office/2008/main" xmlns:mc="http://schemas.openxmlformats.org/markup-compatibility/2006" xmlns:mv="urn:schemas-microsoft-com:mac:vml" xmlns:o="urn:schemas-microsoft-com:office:office" xmlns:r="http://schemas.openxmlformats.org/officeDocument/2006/relationships" xmlns:m="http://schemas.openxmlformats.org/officeDocument/2006/math" xmlns:v="urn:schemas-microsoft-com:vml" xmlns:wp14="http://schemas.microsoft.com/office/word/2010/wordprocessingDrawing" xmlns:wp="http://schemas.openxmlformats.org/drawingml/2006/wordprocessingDrawing" xmlns:w10="urn:schemas-microsoft-com:office:word" xmlns:w="http://schemas.openxmlformats.org/wordprocessingml/2006/main" xmlns:w14="http://schemas.microsoft.com/office/word/2010/wordml" xmlns:w15="http://schemas.microsoft.com/office/word/2012/wordml" xmlns:wpg="http://schemas.microsoft.com/office/word/2010/wordprocessingGroup" xmlns:wpi="http://schemas.microsoft.com/office/word/2010/wordprocessingInk" xmlns:wne="http://schemas.microsoft.com/office/word/2006/wordml" xmlns:wps="http://schemas.microsoft.com/office/word/2010/wordprocessingShape" mc:Ignorable="w14 w15 wp14">
+<w:document xmlns:wpc="http://schemas.microsoft.com/office/word/2010/wordprocessingCanvas" xmlns:cx="http://schemas.microsoft.com/office/drawing/2014/chartex" xmlns:cx1="http://schemas.microsoft.com/office/drawing/2015/9/8/chartex" xmlns:cx2="http://schemas.microsoft.com/office/drawing/2015/10/21/chartex" xmlns:cx3="http://schemas.microsoft.com/office/drawing/2016/5/9/chartex" xmlns:cx4="http://schemas.microsoft.com/office/drawing/2016/5/10/chartex" xmlns:cx5="http://schemas.microsoft.com/office/drawing/2016/5/11/chartex" xmlns:mc="http://schemas.openxmlformats.org/markup-compatibility/2006" xmlns:o="urn:schemas-microsoft-com:office:office" xmlns:r="http://schemas.openxmlformats.org/officeDocument/2006/relationships" xmlns:m="http://schemas.openxmlformats.org/officeDocument/2006/math" xmlns:v="urn:schemas-microsoft-com:vml" xmlns:wp14="http://schemas.microsoft.com/office/word/2010/wordprocessingDrawing" xmlns:wp="http://schemas.openxmlformats.org/drawingml/2006/wordprocessingDrawing" xmlns:w10="urn:schemas-microsoft-com:office:word" xmlns:w="http://schemas.openxmlformats.org/wordprocessingml/2006/main" xmlns:w14="http://schemas.microsoft.com/office/word/2010/wordml" xmlns:w15="http://schemas.microsoft.com/office/word/2012/wordml" xmlns:w16se="http://schemas.microsoft.com/office/word/2015/wordml/symex" xmlns:wpg="http://schemas.microsoft.com/office/word/2010/wordprocessingGroup" xmlns:wpi="http://schemas.microsoft.com/office/word/2010/wordprocessingInk" xmlns:wne="http://schemas.microsoft.com/office/word/2006/wordml" xmlns:wps="http://schemas.microsoft.com/office/word/2010/wordprocessingShape" mc:Ignorable="w14 w15 w16se wp14">
   <w:body>
     <w:p>
       <w:pPr>
@@ -47,7 +47,6 @@
           <w:rFonts w:ascii="Times New Roman" w:hAnsi="Times New Roman"/>
           <w:spacing w:val="-2"/>
         </w:rPr>
-        <w:lastRenderedPageBreak/>
         <w:t>Shawn Yap</w:t>
       </w:r>
     </w:p>
@@ -168,7 +167,6 @@
           <w:rFonts w:ascii="Times New Roman" w:hAnsi="Times New Roman"/>
           <w:spacing w:val="-2"/>
         </w:rPr>
-        <w:lastRenderedPageBreak/>
         <w:t>Aldo Anaya</w:t>
       </w:r>
     </w:p>
@@ -314,7 +312,6 @@
           <w:b/>
           <w:sz w:val="24"/>
         </w:rPr>
-        <w:lastRenderedPageBreak/>
         <w:t>ABSTRACT</w:t>
       </w:r>
     </w:p>
@@ -716,7 +713,6 @@
         <w:spacing w:before="0"/>
       </w:pPr>
       <w:r>
-        <w:lastRenderedPageBreak/>
         <w:t>Method Description</w:t>
       </w:r>
       <w:r>
@@ -804,6 +800,7 @@
         <w:rPr>
           <w:rFonts w:eastAsia="Heiti SC Light"/>
           <w:noProof/>
+          <w:lang w:eastAsia="zh-CN"/>
         </w:rPr>
         <w:drawing>
           <wp:inline distT="0" distB="0" distL="0" distR="0" wp14:anchorId="1E123DED" wp14:editId="3CDE6EBC">
@@ -911,6 +908,7 @@
         <w:rPr>
           <w:rFonts w:eastAsia="Heiti SC Light"/>
           <w:noProof/>
+          <w:lang w:eastAsia="zh-CN"/>
         </w:rPr>
         <w:drawing>
           <wp:inline distT="0" distB="0" distL="0" distR="0" wp14:anchorId="431236C9" wp14:editId="47139541">
@@ -1034,6 +1032,7 @@
         <w:rPr>
           <w:rFonts w:eastAsia="Heiti SC Light"/>
           <w:noProof/>
+          <w:lang w:eastAsia="zh-CN"/>
         </w:rPr>
         <w:drawing>
           <wp:inline distT="0" distB="0" distL="0" distR="0" wp14:anchorId="14CFDF4E" wp14:editId="34F6E15A">
@@ -1143,6 +1142,7 @@
       <w:r>
         <w:rPr>
           <w:noProof/>
+          <w:lang w:eastAsia="zh-CN"/>
         </w:rPr>
         <w:drawing>
           <wp:inline distT="0" distB="0" distL="0" distR="0" wp14:anchorId="1109BB6E" wp14:editId="3D6831B2">
@@ -1219,7 +1219,6 @@
         <w:rPr>
           <w:color w:val="FF0000"/>
         </w:rPr>
-        <w:lastRenderedPageBreak/>
         <w:t xml:space="preserve">State </w:t>
       </w:r>
       <w:r>
@@ -1278,10 +1277,43 @@
     </w:p>
     <w:p>
       <w:r>
-        <w:t>asdasdasd</w:t>
+        <w:t xml:space="preserve">Using a “dumb” exhaustive search, we looked at every possible </w:t>
+      </w:r>
+      <w:r>
+        <w:t>leaf node</w:t>
+      </w:r>
+      <w:r>
+        <w:t xml:space="preserve"> of the tree</w:t>
+      </w:r>
+      <w:r>
+        <w:t xml:space="preserve">. While looking through each leaf, we calculated </w:t>
+      </w:r>
+      <w:r>
+        <w:t>the total cost and total value. The last row in the tree consists of all possible combination of items so if we look for the highest total value within the cost limit, clearly the best solution will be found.</w:t>
       </w:r>
     </w:p>
     <w:p/>
+    <w:p>
+      <w:pPr>
+        <w:pStyle w:val="Heading4"/>
+        <w:rPr>
+          <w:color w:val="FF0000"/>
+        </w:rPr>
+      </w:pPr>
+      <w:r>
+        <w:rPr>
+          <w:color w:val="FF0000"/>
+        </w:rPr>
+        <w:t>“Smart” Search</w:t>
+      </w:r>
+    </w:p>
+    <w:p>
+      <w:r>
+        <w:t>The way we built the smart search will probably be a little different from how most people did it and it involves the way the tree was built. Initially, the tree was built with each node being a certain combination of items. However, with the smart search, the tree was built so that nodes that had already gone over capacity would receive a flag that would indicate that no calculation was needed to be done. This decreased would decrease the time taken to search through leaf nodes for the best solution to the knapsack problem.</w:t>
+      </w:r>
+      <w:bookmarkStart w:id="0" w:name="_GoBack"/>
+      <w:bookmarkEnd w:id="0"/>
+    </w:p>
     <w:p/>
     <w:p>
       <w:pPr>
@@ -1423,6 +1455,7 @@
       <w:r>
         <w:rPr>
           <w:noProof/>
+          <w:lang w:eastAsia="zh-CN"/>
         </w:rPr>
         <w:drawing>
           <wp:inline distT="0" distB="0" distL="0" distR="0" wp14:anchorId="0EDBC6E9" wp14:editId="206A87ED">
@@ -1476,6 +1509,7 @@
     </w:p>
     <w:p>
       <w:r>
+        <w:lastRenderedPageBreak/>
         <w:t>The approach that we have taken in alternative to build a tree which consist of linked-list nodes, we chose to build the tree using an array that consist of only ‘chars’ in each index of the array. Each index of the array represents different nodes in a visualized form of the tree. We are able to move to the left sub-tree by determining if the index is odd (left branch) or even (right branch) as shown in the code included below:</w:t>
       </w:r>
     </w:p>
@@ -1501,11 +1535,7 @@
     </w:p>
     <w:p>
       <w:r>
-        <w:t xml:space="preserve">To shortened the time spent on calculating the cost and values in each of the sub-trees, we’ve decided to perform the calculations after the tree is successfully build. From that, we are able to only look at the leaf indexes of the state-space tree which consists of all </w:t>
-      </w:r>
-      <w:r>
-        <w:lastRenderedPageBreak/>
-        <w:t>combinations since the root index, reducing more than half of the calculations needed to be done as compared to building the tree while calculating at every index.</w:t>
+        <w:t>To shortened the time spent on calculating the cost and values in each of the sub-trees, we’ve decided to perform the calculations after the tree is successfully build. From that, we are able to only look at the leaf indexes of the state-space tree which consists of all combinations since the root index, reducing more than half of the calculations needed to be done as compared to building the tree while calculating at every index.</w:t>
       </w:r>
     </w:p>
     <w:p>
@@ -1547,10 +1577,7 @@
         <w:fldChar w:fldCharType="end"/>
       </w:r>
       <w:r>
-        <w:t xml:space="preserve">. </w:t>
-      </w:r>
-      <w:r>
-        <w:t>Results of All Optimizations</w:t>
+        <w:t>. Results of All Optimizations</w:t>
       </w:r>
     </w:p>
     <w:tbl>
@@ -1764,10 +1791,7 @@
               <w:jc w:val="center"/>
             </w:pPr>
             <w:r>
-              <w:t xml:space="preserve">Tree with Nodes </w:t>
-            </w:r>
-            <w:r>
-              <w:t>(Including Search)</w:t>
+              <w:t>Tree with Nodes (Including Search)</w:t>
             </w:r>
           </w:p>
         </w:tc>
@@ -1809,8 +1833,6 @@
             <w:r>
               <w:t>ram</w:t>
             </w:r>
-            <w:bookmarkStart w:id="0" w:name="_GoBack"/>
-            <w:bookmarkEnd w:id="0"/>
           </w:p>
         </w:tc>
       </w:tr>
@@ -1829,10 +1851,7 @@
               <w:jc w:val="center"/>
             </w:pPr>
             <w:r>
-              <w:t>Tree with</w:t>
-            </w:r>
-            <w:r>
-              <w:t xml:space="preserve"> Array (Including Search)</w:t>
+              <w:t>Tree with Array (Including Search)</w:t>
             </w:r>
           </w:p>
         </w:tc>
@@ -1872,6 +1891,15 @@
       <w:r>
         <w:t xml:space="preserve">As we can see from Table 1, the time taken to load trees with nodes was significantly longer than the tree with array. </w:t>
       </w:r>
+      <w:r>
+        <w:t xml:space="preserve">The Node class takes up quite a bit of memory, especially when making a tree with Nodes. The Greedy method is seen to have considerably fast search times. </w:t>
+      </w:r>
+      <w:r>
+        <w:t>The reason being</w:t>
+      </w:r>
+      <w:r>
+        <w:t xml:space="preserve"> that no tree need be built nor does it search through a large state space.</w:t>
+      </w:r>
     </w:p>
     <w:p/>
     <w:p>
@@ -1931,7 +1959,25 @@
         </m:sSup>
       </m:oMath>
       <w:r>
-        <w:t>-2) sized tree, while building the tree, we could cache the two most recent rows as row A and row B then build the next row using row B and then assign the new row as row A. Continue to iterate until all combinations are found. By doing so, we are not using wasting more space than the program needs to. Therefore, opening up more space for larger lists of items.</w:t>
+        <w:t>-2) sized tree, while building the tree, we could cache the two most recent rows as row A and row B then build the next row using row B and then assign the new row as row A. Continue to iterate until all combinations are found. By doing so, we are</w:t>
+      </w:r>
+      <w:r>
+        <w:t xml:space="preserve"> not</w:t>
+      </w:r>
+      <w:r>
+        <w:t xml:space="preserve"> wasting more s</w:t>
+      </w:r>
+      <w:r>
+        <w:t xml:space="preserve">pace than the program needs to. </w:t>
+      </w:r>
+      <w:r>
+        <w:t>Therefore, opening up more space for larger lists of items.</w:t>
+      </w:r>
+      <w:r>
+        <w:t xml:space="preserve"> Another method that would prove to be even more efficient in terms of memory usage would be to delete one row as we are building the other row. For example, as we are building row B using the information from row A, we are also deleting used nodes from row A.</w:t>
+      </w:r>
+      <w:r>
+        <w:t xml:space="preserve"> This would greatly shorten the cost of memory by 50%. However, the time taken to run the program would significantly increase as well.</w:t>
       </w:r>
     </w:p>
     <w:sectPr>
@@ -1945,7 +1991,7 @@
 </file>
 
 <file path=word/endnotes.xml><?xml version="1.0" encoding="utf-8"?>
-<w:endnotes xmlns:wpc="http://schemas.microsoft.com/office/word/2010/wordprocessingCanvas" xmlns:mo="http://schemas.microsoft.com/office/mac/office/2008/main" xmlns:mc="http://schemas.openxmlformats.org/markup-compatibility/2006" xmlns:mv="urn:schemas-microsoft-com:mac:vml" xmlns:o="urn:schemas-microsoft-com:office:office" xmlns:r="http://schemas.openxmlformats.org/officeDocument/2006/relationships" xmlns:m="http://schemas.openxmlformats.org/officeDocument/2006/math" xmlns:v="urn:schemas-microsoft-com:vml" xmlns:wp14="http://schemas.microsoft.com/office/word/2010/wordprocessingDrawing" xmlns:wp="http://schemas.openxmlformats.org/drawingml/2006/wordprocessingDrawing" xmlns:w10="urn:schemas-microsoft-com:office:word" xmlns:w="http://schemas.openxmlformats.org/wordprocessingml/2006/main" xmlns:w14="http://schemas.microsoft.com/office/word/2010/wordml" xmlns:w15="http://schemas.microsoft.com/office/word/2012/wordml" xmlns:wpg="http://schemas.microsoft.com/office/word/2010/wordprocessingGroup" xmlns:wpi="http://schemas.microsoft.com/office/word/2010/wordprocessingInk" xmlns:wne="http://schemas.microsoft.com/office/word/2006/wordml" xmlns:wps="http://schemas.microsoft.com/office/word/2010/wordprocessingShape" mc:Ignorable="w14 w15 wp14">
+<w:endnotes xmlns:wpc="http://schemas.microsoft.com/office/word/2010/wordprocessingCanvas" xmlns:cx="http://schemas.microsoft.com/office/drawing/2014/chartex" xmlns:cx1="http://schemas.microsoft.com/office/drawing/2015/9/8/chartex" xmlns:cx2="http://schemas.microsoft.com/office/drawing/2015/10/21/chartex" xmlns:cx3="http://schemas.microsoft.com/office/drawing/2016/5/9/chartex" xmlns:cx4="http://schemas.microsoft.com/office/drawing/2016/5/10/chartex" xmlns:cx5="http://schemas.microsoft.com/office/drawing/2016/5/11/chartex" xmlns:mc="http://schemas.openxmlformats.org/markup-compatibility/2006" xmlns:o="urn:schemas-microsoft-com:office:office" xmlns:r="http://schemas.openxmlformats.org/officeDocument/2006/relationships" xmlns:m="http://schemas.openxmlformats.org/officeDocument/2006/math" xmlns:v="urn:schemas-microsoft-com:vml" xmlns:wp14="http://schemas.microsoft.com/office/word/2010/wordprocessingDrawing" xmlns:wp="http://schemas.openxmlformats.org/drawingml/2006/wordprocessingDrawing" xmlns:w10="urn:schemas-microsoft-com:office:word" xmlns:w="http://schemas.openxmlformats.org/wordprocessingml/2006/main" xmlns:w14="http://schemas.microsoft.com/office/word/2010/wordml" xmlns:w15="http://schemas.microsoft.com/office/word/2012/wordml" xmlns:w16se="http://schemas.microsoft.com/office/word/2015/wordml/symex" xmlns:wpg="http://schemas.microsoft.com/office/word/2010/wordprocessingGroup" xmlns:wpi="http://schemas.microsoft.com/office/word/2010/wordprocessingInk" xmlns:wne="http://schemas.microsoft.com/office/word/2006/wordml" xmlns:wps="http://schemas.microsoft.com/office/word/2010/wordprocessingShape" mc:Ignorable="w14 w15 w16se wp14">
   <w:endnote w:type="separator" w:id="-1">
     <w:p>
       <w:r>
@@ -1964,7 +2010,7 @@
 </file>
 
 <file path=word/footer1.xml><?xml version="1.0" encoding="utf-8"?>
-<w:ftr xmlns:wpc="http://schemas.microsoft.com/office/word/2010/wordprocessingCanvas" xmlns:mo="http://schemas.microsoft.com/office/mac/office/2008/main" xmlns:mc="http://schemas.openxmlformats.org/markup-compatibility/2006" xmlns:mv="urn:schemas-microsoft-com:mac:vml" xmlns:o="urn:schemas-microsoft-com:office:office" xmlns:r="http://schemas.openxmlformats.org/officeDocument/2006/relationships" xmlns:m="http://schemas.openxmlformats.org/officeDocument/2006/math" xmlns:v="urn:schemas-microsoft-com:vml" xmlns:wp14="http://schemas.microsoft.com/office/word/2010/wordprocessingDrawing" xmlns:wp="http://schemas.openxmlformats.org/drawingml/2006/wordprocessingDrawing" xmlns:w10="urn:schemas-microsoft-com:office:word" xmlns:w="http://schemas.openxmlformats.org/wordprocessingml/2006/main" xmlns:w14="http://schemas.microsoft.com/office/word/2010/wordml" xmlns:w15="http://schemas.microsoft.com/office/word/2012/wordml" xmlns:wpg="http://schemas.microsoft.com/office/word/2010/wordprocessingGroup" xmlns:wpi="http://schemas.microsoft.com/office/word/2010/wordprocessingInk" xmlns:wne="http://schemas.microsoft.com/office/word/2006/wordml" xmlns:wps="http://schemas.microsoft.com/office/word/2010/wordprocessingShape" mc:Ignorable="w14 w15 wp14">
+<w:ftr xmlns:wpc="http://schemas.microsoft.com/office/word/2010/wordprocessingCanvas" xmlns:cx="http://schemas.microsoft.com/office/drawing/2014/chartex" xmlns:cx1="http://schemas.microsoft.com/office/drawing/2015/9/8/chartex" xmlns:cx2="http://schemas.microsoft.com/office/drawing/2015/10/21/chartex" xmlns:cx3="http://schemas.microsoft.com/office/drawing/2016/5/9/chartex" xmlns:cx4="http://schemas.microsoft.com/office/drawing/2016/5/10/chartex" xmlns:cx5="http://schemas.microsoft.com/office/drawing/2016/5/11/chartex" xmlns:mc="http://schemas.openxmlformats.org/markup-compatibility/2006" xmlns:o="urn:schemas-microsoft-com:office:office" xmlns:r="http://schemas.openxmlformats.org/officeDocument/2006/relationships" xmlns:m="http://schemas.openxmlformats.org/officeDocument/2006/math" xmlns:v="urn:schemas-microsoft-com:vml" xmlns:wp14="http://schemas.microsoft.com/office/word/2010/wordprocessingDrawing" xmlns:wp="http://schemas.openxmlformats.org/drawingml/2006/wordprocessingDrawing" xmlns:w10="urn:schemas-microsoft-com:office:word" xmlns:w="http://schemas.openxmlformats.org/wordprocessingml/2006/main" xmlns:w14="http://schemas.microsoft.com/office/word/2010/wordml" xmlns:w15="http://schemas.microsoft.com/office/word/2012/wordml" xmlns:w16se="http://schemas.microsoft.com/office/word/2015/wordml/symex" xmlns:wpg="http://schemas.microsoft.com/office/word/2010/wordprocessingGroup" xmlns:wpi="http://schemas.microsoft.com/office/word/2010/wordprocessingInk" xmlns:wne="http://schemas.microsoft.com/office/word/2006/wordml" xmlns:wps="http://schemas.microsoft.com/office/word/2010/wordprocessingShape" mc:Ignorable="w14 w15 w16se wp14">
   <w:p>
     <w:pPr>
       <w:pStyle w:val="Footer"/>
@@ -2001,7 +2047,7 @@
 </file>
 
 <file path=word/footnotes.xml><?xml version="1.0" encoding="utf-8"?>
-<w:footnotes xmlns:wpc="http://schemas.microsoft.com/office/word/2010/wordprocessingCanvas" xmlns:mo="http://schemas.microsoft.com/office/mac/office/2008/main" xmlns:mc="http://schemas.openxmlformats.org/markup-compatibility/2006" xmlns:mv="urn:schemas-microsoft-com:mac:vml" xmlns:o="urn:schemas-microsoft-com:office:office" xmlns:r="http://schemas.openxmlformats.org/officeDocument/2006/relationships" xmlns:m="http://schemas.openxmlformats.org/officeDocument/2006/math" xmlns:v="urn:schemas-microsoft-com:vml" xmlns:wp14="http://schemas.microsoft.com/office/word/2010/wordprocessingDrawing" xmlns:wp="http://schemas.openxmlformats.org/drawingml/2006/wordprocessingDrawing" xmlns:w10="urn:schemas-microsoft-com:office:word" xmlns:w="http://schemas.openxmlformats.org/wordprocessingml/2006/main" xmlns:w14="http://schemas.microsoft.com/office/word/2010/wordml" xmlns:w15="http://schemas.microsoft.com/office/word/2012/wordml" xmlns:wpg="http://schemas.microsoft.com/office/word/2010/wordprocessingGroup" xmlns:wpi="http://schemas.microsoft.com/office/word/2010/wordprocessingInk" xmlns:wne="http://schemas.microsoft.com/office/word/2006/wordml" xmlns:wps="http://schemas.microsoft.com/office/word/2010/wordprocessingShape" mc:Ignorable="w14 w15 wp14">
+<w:footnotes xmlns:wpc="http://schemas.microsoft.com/office/word/2010/wordprocessingCanvas" xmlns:cx="http://schemas.microsoft.com/office/drawing/2014/chartex" xmlns:cx1="http://schemas.microsoft.com/office/drawing/2015/9/8/chartex" xmlns:cx2="http://schemas.microsoft.com/office/drawing/2015/10/21/chartex" xmlns:cx3="http://schemas.microsoft.com/office/drawing/2016/5/9/chartex" xmlns:cx4="http://schemas.microsoft.com/office/drawing/2016/5/10/chartex" xmlns:cx5="http://schemas.microsoft.com/office/drawing/2016/5/11/chartex" xmlns:mc="http://schemas.openxmlformats.org/markup-compatibility/2006" xmlns:o="urn:schemas-microsoft-com:office:office" xmlns:r="http://schemas.openxmlformats.org/officeDocument/2006/relationships" xmlns:m="http://schemas.openxmlformats.org/officeDocument/2006/math" xmlns:v="urn:schemas-microsoft-com:vml" xmlns:wp14="http://schemas.microsoft.com/office/word/2010/wordprocessingDrawing" xmlns:wp="http://schemas.openxmlformats.org/drawingml/2006/wordprocessingDrawing" xmlns:w10="urn:schemas-microsoft-com:office:word" xmlns:w="http://schemas.openxmlformats.org/wordprocessingml/2006/main" xmlns:w14="http://schemas.microsoft.com/office/word/2010/wordml" xmlns:w15="http://schemas.microsoft.com/office/word/2012/wordml" xmlns:w16se="http://schemas.microsoft.com/office/word/2015/wordml/symex" xmlns:wpg="http://schemas.microsoft.com/office/word/2010/wordprocessingGroup" xmlns:wpi="http://schemas.microsoft.com/office/word/2010/wordprocessingInk" xmlns:wne="http://schemas.microsoft.com/office/word/2006/wordml" xmlns:wps="http://schemas.microsoft.com/office/word/2010/wordprocessingShape" mc:Ignorable="w14 w15 w16se wp14">
   <w:footnote w:type="separator" w:id="-1">
     <w:p>
       <w:r>
@@ -2020,11 +2066,11 @@
 </file>
 
 <file path=word/numbering.xml><?xml version="1.0" encoding="utf-8"?>
-<w:numbering xmlns:wpc="http://schemas.microsoft.com/office/word/2010/wordprocessingCanvas" xmlns:mo="http://schemas.microsoft.com/office/mac/office/2008/main" xmlns:mc="http://schemas.openxmlformats.org/markup-compatibility/2006" xmlns:mv="urn:schemas-microsoft-com:mac:vml" xmlns:o="urn:schemas-microsoft-com:office:office" xmlns:r="http://schemas.openxmlformats.org/officeDocument/2006/relationships" xmlns:m="http://schemas.openxmlformats.org/officeDocument/2006/math" xmlns:v="urn:schemas-microsoft-com:vml" xmlns:wp14="http://schemas.microsoft.com/office/word/2010/wordprocessingDrawing" xmlns:wp="http://schemas.openxmlformats.org/drawingml/2006/wordprocessingDrawing" xmlns:w10="urn:schemas-microsoft-com:office:word" xmlns:w="http://schemas.openxmlformats.org/wordprocessingml/2006/main" xmlns:w14="http://schemas.microsoft.com/office/word/2010/wordml" xmlns:w15="http://schemas.microsoft.com/office/word/2012/wordml" xmlns:wpg="http://schemas.microsoft.com/office/word/2010/wordprocessingGroup" xmlns:wpi="http://schemas.microsoft.com/office/word/2010/wordprocessingInk" xmlns:wne="http://schemas.microsoft.com/office/word/2006/wordml" xmlns:wps="http://schemas.microsoft.com/office/word/2010/wordprocessingShape" mc:Ignorable="w14 w15 wp14">
-  <w:abstractNum w:abstractNumId="0">
+<w:numbering xmlns:wpc="http://schemas.microsoft.com/office/word/2010/wordprocessingCanvas" xmlns:cx="http://schemas.microsoft.com/office/drawing/2014/chartex" xmlns:cx1="http://schemas.microsoft.com/office/drawing/2015/9/8/chartex" xmlns:cx2="http://schemas.microsoft.com/office/drawing/2015/10/21/chartex" xmlns:cx3="http://schemas.microsoft.com/office/drawing/2016/5/9/chartex" xmlns:cx4="http://schemas.microsoft.com/office/drawing/2016/5/10/chartex" xmlns:cx5="http://schemas.microsoft.com/office/drawing/2016/5/11/chartex" xmlns:mc="http://schemas.openxmlformats.org/markup-compatibility/2006" xmlns:o="urn:schemas-microsoft-com:office:office" xmlns:r="http://schemas.openxmlformats.org/officeDocument/2006/relationships" xmlns:m="http://schemas.openxmlformats.org/officeDocument/2006/math" xmlns:v="urn:schemas-microsoft-com:vml" xmlns:wp14="http://schemas.microsoft.com/office/word/2010/wordprocessingDrawing" xmlns:wp="http://schemas.openxmlformats.org/drawingml/2006/wordprocessingDrawing" xmlns:w10="urn:schemas-microsoft-com:office:word" xmlns:w="http://schemas.openxmlformats.org/wordprocessingml/2006/main" xmlns:w14="http://schemas.microsoft.com/office/word/2010/wordml" xmlns:w15="http://schemas.microsoft.com/office/word/2012/wordml" xmlns:w16se="http://schemas.microsoft.com/office/word/2015/wordml/symex" xmlns:wpg="http://schemas.microsoft.com/office/word/2010/wordprocessingGroup" xmlns:wpi="http://schemas.microsoft.com/office/word/2010/wordprocessingInk" xmlns:wne="http://schemas.microsoft.com/office/word/2006/wordml" xmlns:wps="http://schemas.microsoft.com/office/word/2010/wordprocessingShape" mc:Ignorable="w14 w15 w16se wp14">
+  <w:abstractNum w:abstractNumId="0" w15:restartNumberingAfterBreak="0">
     <w:nsid w:val="FFFFFFFB"/>
     <w:multiLevelType w:val="multilevel"/>
-    <w:tmpl w:val="FFFFFFFF"/>
+    <w:tmpl w:val="E4204086"/>
     <w:lvl w:ilvl="0">
       <w:start w:val="1"/>
       <w:numFmt w:val="decimal"/>
@@ -2056,6 +2102,9 @@
       <w:lvlText w:val="%1.%2.%3.%4"/>
       <w:legacy w:legacy="1" w:legacySpace="144" w:legacyIndent="0"/>
       <w:lvlJc w:val="left"/>
+      <w:rPr>
+        <w:color w:val="FF0000"/>
+      </w:rPr>
     </w:lvl>
     <w:lvl w:ilvl="4">
       <w:start w:val="1"/>
@@ -2098,7 +2147,7 @@
       <w:lvlJc w:val="left"/>
     </w:lvl>
   </w:abstractNum>
-  <w:abstractNum w:abstractNumId="1">
+  <w:abstractNum w:abstractNumId="1" w15:restartNumberingAfterBreak="0">
     <w:nsid w:val="6F1D6A21"/>
     <w:multiLevelType w:val="singleLevel"/>
     <w:tmpl w:val="A100F9DC"/>
@@ -2130,7 +2179,7 @@
 </file>
 
 <file path=word/styles.xml><?xml version="1.0" encoding="utf-8"?>
-<w:styles xmlns:mc="http://schemas.openxmlformats.org/markup-compatibility/2006" xmlns:r="http://schemas.openxmlformats.org/officeDocument/2006/relationships" xmlns:w="http://schemas.openxmlformats.org/wordprocessingml/2006/main" xmlns:w14="http://schemas.microsoft.com/office/word/2010/wordml" xmlns:w15="http://schemas.microsoft.com/office/word/2012/wordml" mc:Ignorable="w14 w15">
+<w:styles xmlns:mc="http://schemas.openxmlformats.org/markup-compatibility/2006" xmlns:r="http://schemas.openxmlformats.org/officeDocument/2006/relationships" xmlns:w="http://schemas.openxmlformats.org/wordprocessingml/2006/main" xmlns:w14="http://schemas.microsoft.com/office/word/2010/wordml" xmlns:w15="http://schemas.microsoft.com/office/word/2012/wordml" xmlns:w16se="http://schemas.microsoft.com/office/word/2015/wordml/symex" mc:Ignorable="w14 w15 w16se">
   <w:docDefaults>
     <w:rPrDefault>
       <w:rPr>
@@ -2140,7 +2189,7 @@
     </w:rPrDefault>
     <w:pPrDefault/>
   </w:docDefaults>
-  <w:latentStyles w:defLockedState="0" w:defUIPriority="0" w:defSemiHidden="0" w:defUnhideWhenUsed="0" w:defQFormat="0" w:count="382">
+  <w:latentStyles w:defLockedState="0" w:defUIPriority="0" w:defSemiHidden="0" w:defUnhideWhenUsed="0" w:defQFormat="0" w:count="374">
     <w:lsdException w:name="Normal" w:qFormat="1"/>
     <w:lsdException w:name="heading 1" w:qFormat="1"/>
     <w:lsdException w:name="heading 2" w:qFormat="1"/>
@@ -2280,13 +2329,6 @@
     <w:lsdException w:name="Table Web 3" w:semiHidden="1" w:unhideWhenUsed="1"/>
     <w:lsdException w:name="Balloon Text" w:semiHidden="1" w:unhideWhenUsed="1"/>
     <w:lsdException w:name="Table Theme" w:semiHidden="1" w:unhideWhenUsed="1"/>
-    <w:lsdException w:name="Note Level 1" w:semiHidden="1" w:unhideWhenUsed="1"/>
-    <w:lsdException w:name="Note Level 2" w:semiHidden="1" w:unhideWhenUsed="1"/>
-    <w:lsdException w:name="Note Level 3" w:semiHidden="1" w:unhideWhenUsed="1"/>
-    <w:lsdException w:name="Note Level 4" w:semiHidden="1" w:unhideWhenUsed="1"/>
-    <w:lsdException w:name="Note Level 5" w:semiHidden="1" w:unhideWhenUsed="1"/>
-    <w:lsdException w:name="Note Level 6" w:semiHidden="1" w:unhideWhenUsed="1"/>
-    <w:lsdException w:name="Note Level 7" w:semiHidden="1" w:unhideWhenUsed="1"/>
     <w:lsdException w:name="Placeholder Text" w:semiHidden="1" w:uiPriority="99"/>
     <w:lsdException w:name="No Spacing" w:uiPriority="1" w:qFormat="1"/>
     <w:lsdException w:name="Light Shading" w:uiPriority="60"/>
@@ -2919,7 +2961,6 @@
     <w:basedOn w:val="TableNormal"/>
     <w:rsid w:val="00FA5B6E"/>
     <w:tblPr>
-      <w:tblInd w:w="0" w:type="dxa"/>
       <w:tblBorders>
         <w:top w:val="single" w:sz="4" w:space="0" w:color="auto"/>
         <w:left w:val="single" w:sz="4" w:space="0" w:color="auto"/>
@@ -2928,12 +2969,6 @@
         <w:insideH w:val="single" w:sz="4" w:space="0" w:color="auto"/>
         <w:insideV w:val="single" w:sz="4" w:space="0" w:color="auto"/>
       </w:tblBorders>
-      <w:tblCellMar>
-        <w:top w:w="0" w:type="dxa"/>
-        <w:left w:w="108" w:type="dxa"/>
-        <w:bottom w:w="0" w:type="dxa"/>
-        <w:right w:w="108" w:type="dxa"/>
-      </w:tblCellMar>
     </w:tblPr>
   </w:style>
   <w:style w:type="paragraph" w:styleId="ListParagraph">

</xml_diff>